<commit_message>
Updating SQL Statements document
--Several small changes per adding each statement as a procedure. Parameter names mainly and the CONCAT use
--Document will most likely be deprecated as procedures evolve and update on server
</commit_message>
<xml_diff>
--- a/sprints/sprint 2/SQL Statements.docx
+++ b/sprints/sprint 2/SQL Statements.docx
@@ -38,12 +38,12 @@
           <wp:inline distB="114300" distT="114300" distL="114300" distR="114300">
             <wp:extent cx="2557463" cy="603845"/>
             <wp:effectExtent b="0" l="0" r="0" t="0"/>
-            <wp:docPr id="4" name="image4.png"/>
+            <wp:docPr id="4" name="image2.png"/>
             <a:graphic>
               <a:graphicData uri="http://schemas.openxmlformats.org/drawingml/2006/picture">
                 <pic:pic>
                   <pic:nvPicPr>
-                    <pic:cNvPr id="0" name="image4.png"/>
+                    <pic:cNvPr id="0" name="image2.png"/>
                     <pic:cNvPicPr preferRelativeResize="0"/>
                   </pic:nvPicPr>
                   <pic:blipFill>
@@ -790,12 +790,12 @@
           <wp:inline distB="114300" distT="114300" distL="114300" distR="114300">
             <wp:extent cx="2881313" cy="304671"/>
             <wp:effectExtent b="0" l="0" r="0" t="0"/>
-            <wp:docPr id="5" name="image2.png"/>
+            <wp:docPr id="5" name="image4.png"/>
             <a:graphic>
               <a:graphicData uri="http://schemas.openxmlformats.org/drawingml/2006/picture">
                 <pic:pic>
                   <pic:nvPicPr>
-                    <pic:cNvPr id="0" name="image2.png"/>
+                    <pic:cNvPr id="0" name="image4.png"/>
                     <pic:cNvPicPr preferRelativeResize="0"/>
                   </pic:nvPicPr>
                   <pic:blipFill>
@@ -1646,12 +1646,12 @@
           <wp:inline distB="114300" distT="114300" distL="114300" distR="114300">
             <wp:extent cx="5129213" cy="361675"/>
             <wp:effectExtent b="0" l="0" r="0" t="0"/>
-            <wp:docPr id="2" name="image3.png"/>
+            <wp:docPr id="2" name="image1.png"/>
             <a:graphic>
               <a:graphicData uri="http://schemas.openxmlformats.org/drawingml/2006/picture">
                 <pic:pic>
                   <pic:nvPicPr>
-                    <pic:cNvPr id="0" name="image3.png"/>
+                    <pic:cNvPr id="0" name="image1.png"/>
                     <pic:cNvPicPr preferRelativeResize="0"/>
                   </pic:nvPicPr>
                   <pic:blipFill>
@@ -1774,7 +1774,7 @@
           <w:szCs w:val="20"/>
           <w:rtl w:val="0"/>
         </w:rPr>
-        <w:t xml:space="preserve">    `name` LIKE "%nameSearch%" AND `type` = "typeSearch"</w:t>
+        <w:t xml:space="preserve">    `name` LIKE CONCAT('%', nameSearch, '%') AND `type` = typeSearch</w:t>
       </w:r>
     </w:p>
     <w:p>
@@ -1839,12 +1839,12 @@
           <wp:inline distB="114300" distT="114300" distL="114300" distR="114300">
             <wp:extent cx="2077679" cy="328613"/>
             <wp:effectExtent b="0" l="0" r="0" t="0"/>
-            <wp:docPr id="6" name="image1.png"/>
+            <wp:docPr id="6" name="image3.png"/>
             <a:graphic>
               <a:graphicData uri="http://schemas.openxmlformats.org/drawingml/2006/picture">
                 <pic:pic>
                   <pic:nvPicPr>
-                    <pic:cNvPr id="0" name="image1.png"/>
+                    <pic:cNvPr id="0" name="image3.png"/>
                     <pic:cNvPicPr preferRelativeResize="0"/>
                   </pic:nvPicPr>
                   <pic:blipFill>

</xml_diff>

<commit_message>
Updating SQL statements after small changes
</commit_message>
<xml_diff>
--- a/sprints/sprint 2/SQL Statements.docx
+++ b/sprints/sprint 2/SQL Statements.docx
@@ -330,12 +330,12 @@
           <wp:inline distB="114300" distT="114300" distL="114300" distR="114300">
             <wp:extent cx="2528888" cy="584913"/>
             <wp:effectExtent b="0" l="0" r="0" t="0"/>
-            <wp:docPr id="1" name="image5.png"/>
+            <wp:docPr id="1" name="image6.png"/>
             <a:graphic>
               <a:graphicData uri="http://schemas.openxmlformats.org/drawingml/2006/picture">
                 <pic:pic>
                   <pic:nvPicPr>
-                    <pic:cNvPr id="0" name="image5.png"/>
+                    <pic:cNvPr id="0" name="image6.png"/>
                     <pic:cNvPicPr preferRelativeResize="0"/>
                   </pic:nvPicPr>
                   <pic:blipFill>
@@ -1579,12 +1579,12 @@
           <wp:inline distB="114300" distT="114300" distL="114300" distR="114300">
             <wp:extent cx="5133975" cy="366713"/>
             <wp:effectExtent b="0" l="0" r="0" t="0"/>
-            <wp:docPr id="3" name="image6.png"/>
+            <wp:docPr id="3" name="image5.png"/>
             <a:graphic>
               <a:graphicData uri="http://schemas.openxmlformats.org/drawingml/2006/picture">
                 <pic:pic>
                   <pic:nvPicPr>
-                    <pic:cNvPr id="0" name="image6.png"/>
+                    <pic:cNvPr id="0" name="image5.png"/>
                     <pic:cNvPicPr preferRelativeResize="0"/>
                   </pic:nvPicPr>
                   <pic:blipFill>
@@ -2125,23 +2125,23 @@
           <w:szCs w:val="20"/>
           <w:rtl w:val="0"/>
         </w:rPr>
-        <w:t xml:space="preserve">    "selectedStockId",</w:t>
-      </w:r>
-    </w:p>
-    <w:p>
-      <w:pPr>
-        <w:rPr>
-          <w:sz w:val="20"/>
-          <w:szCs w:val="20"/>
-        </w:rPr>
-      </w:pPr>
-      <w:r>
-        <w:rPr>
-          <w:sz w:val="20"/>
-          <w:szCs w:val="20"/>
-          <w:rtl w:val="0"/>
-        </w:rPr>
-        <w:t xml:space="preserve">    "selectedMemberId",</w:t>
+        <w:t xml:space="preserve">    selectedStockId,</w:t>
+      </w:r>
+    </w:p>
+    <w:p>
+      <w:pPr>
+        <w:rPr>
+          <w:sz w:val="20"/>
+          <w:szCs w:val="20"/>
+        </w:rPr>
+      </w:pPr>
+      <w:r>
+        <w:rPr>
+          <w:sz w:val="20"/>
+          <w:szCs w:val="20"/>
+          <w:rtl w:val="0"/>
+        </w:rPr>
+        <w:t xml:space="preserve">    selectedMemberId,</w:t>
       </w:r>
     </w:p>
     <w:p>
@@ -2175,6 +2175,11 @@
         </w:rPr>
         <w:t xml:space="preserve">)</w:t>
       </w:r>
+      <w:r>
+        <w:rPr>
+          <w:rtl w:val="0"/>
+        </w:rPr>
+      </w:r>
     </w:p>
     <w:p>
       <w:pPr>
@@ -2302,7 +2307,7 @@
           <w:szCs w:val="20"/>
           <w:rtl w:val="0"/>
         </w:rPr>
-        <w:t xml:space="preserve">    `stockId` = selectedStockId AND `status` = "WaitingShipment"</w:t>
+        <w:t xml:space="preserve">    `itemRentalId` = selectedRentalId AND `status` = "WaitingShipment"</w:t>
       </w:r>
     </w:p>
     <w:p>
@@ -2431,7 +2436,7 @@
           <w:szCs w:val="20"/>
           <w:rtl w:val="0"/>
         </w:rPr>
-        <w:t xml:space="preserve">    `stockId` = selectedStockId  AND `status` = "Rented"</w:t>
+        <w:t xml:space="preserve">    `itemRentalId` = selectedRentalId  AND `status` = "Rented"</w:t>
       </w:r>
     </w:p>
     <w:p>
@@ -2560,7 +2565,7 @@
           <w:szCs w:val="20"/>
           <w:rtl w:val="0"/>
         </w:rPr>
-        <w:t xml:space="preserve">    `stockId` = selectedStockId  AND `status` = "WaitingReturn"</w:t>
+        <w:t xml:space="preserve">    `itemRentalId` = selectedRentalId AND `status` = "WaitingReturn"</w:t>
       </w:r>
     </w:p>
     <w:p>

</xml_diff>

<commit_message>
Further changes to SQL Statements doc
--Corrected some procedures where stockId is a parameter instead of itemRentalId, when ideally we are working with ItemRental data (that includes stock) and not just the Stock
--Added retrieving a Member Address. Simple SQL statement, but needed for Warehouse.
</commit_message>
<xml_diff>
--- a/sprints/sprint 2/SQL Statements.docx
+++ b/sprints/sprint 2/SQL Statements.docx
@@ -38,12 +38,12 @@
           <wp:inline distB="114300" distT="114300" distL="114300" distR="114300">
             <wp:extent cx="2557463" cy="603845"/>
             <wp:effectExtent b="0" l="0" r="0" t="0"/>
-            <wp:docPr id="4" name="image2.png"/>
+            <wp:docPr id="4" name="image4.png"/>
             <a:graphic>
               <a:graphicData uri="http://schemas.openxmlformats.org/drawingml/2006/picture">
                 <pic:pic>
                   <pic:nvPicPr>
-                    <pic:cNvPr id="0" name="image2.png"/>
+                    <pic:cNvPr id="0" name="image4.png"/>
                     <pic:cNvPicPr preferRelativeResize="0"/>
                   </pic:nvPicPr>
                   <pic:blipFill>
@@ -330,12 +330,12 @@
           <wp:inline distB="114300" distT="114300" distL="114300" distR="114300">
             <wp:extent cx="2528888" cy="584913"/>
             <wp:effectExtent b="0" l="0" r="0" t="0"/>
-            <wp:docPr id="1" name="image6.png"/>
+            <wp:docPr id="1" name="image5.png"/>
             <a:graphic>
               <a:graphicData uri="http://schemas.openxmlformats.org/drawingml/2006/picture">
                 <pic:pic>
                   <pic:nvPicPr>
-                    <pic:cNvPr id="0" name="image6.png"/>
+                    <pic:cNvPr id="0" name="image5.png"/>
                     <pic:cNvPicPr preferRelativeResize="0"/>
                   </pic:nvPicPr>
                   <pic:blipFill>
@@ -790,12 +790,12 @@
           <wp:inline distB="114300" distT="114300" distL="114300" distR="114300">
             <wp:extent cx="2881313" cy="304671"/>
             <wp:effectExtent b="0" l="0" r="0" t="0"/>
-            <wp:docPr id="5" name="image4.png"/>
+            <wp:docPr id="5" name="image6.png"/>
             <a:graphic>
               <a:graphicData uri="http://schemas.openxmlformats.org/drawingml/2006/picture">
                 <pic:pic>
                   <pic:nvPicPr>
-                    <pic:cNvPr id="0" name="image4.png"/>
+                    <pic:cNvPr id="0" name="image6.png"/>
                     <pic:cNvPicPr preferRelativeResize="0"/>
                   </pic:nvPicPr>
                   <pic:blipFill>
@@ -1579,12 +1579,12 @@
           <wp:inline distB="114300" distT="114300" distL="114300" distR="114300">
             <wp:extent cx="5133975" cy="366713"/>
             <wp:effectExtent b="0" l="0" r="0" t="0"/>
-            <wp:docPr id="3" name="image5.png"/>
+            <wp:docPr id="3" name="image2.png"/>
             <a:graphic>
               <a:graphicData uri="http://schemas.openxmlformats.org/drawingml/2006/picture">
                 <pic:pic>
                   <pic:nvPicPr>
-                    <pic:cNvPr id="0" name="image5.png"/>
+                    <pic:cNvPr id="0" name="image2.png"/>
                     <pic:cNvPicPr preferRelativeResize="0"/>
                   </pic:nvPicPr>
                   <pic:blipFill>
@@ -2579,6 +2579,122 @@
         <w:rPr>
           <w:rtl w:val="0"/>
         </w:rPr>
+      </w:r>
+    </w:p>
+    <w:p>
+      <w:pPr>
+        <w:rPr>
+          <w:b w:val="1"/>
+          <w:sz w:val="20"/>
+          <w:szCs w:val="20"/>
+          <w:u w:val="single"/>
+        </w:rPr>
+      </w:pPr>
+      <w:r>
+        <w:rPr>
+          <w:b w:val="1"/>
+          <w:sz w:val="20"/>
+          <w:szCs w:val="20"/>
+          <w:u w:val="single"/>
+          <w:rtl w:val="0"/>
+        </w:rPr>
+        <w:t xml:space="preserve">Retrieve a Member’s Address</w:t>
+      </w:r>
+    </w:p>
+    <w:p>
+      <w:pPr>
+        <w:rPr>
+          <w:sz w:val="20"/>
+          <w:szCs w:val="20"/>
+        </w:rPr>
+      </w:pPr>
+      <w:r>
+        <w:rPr>
+          <w:sz w:val="20"/>
+          <w:szCs w:val="20"/>
+          <w:rtl w:val="0"/>
+        </w:rPr>
+        <w:t xml:space="preserve">SELECT</w:t>
+      </w:r>
+    </w:p>
+    <w:p>
+      <w:pPr>
+        <w:rPr>
+          <w:sz w:val="20"/>
+          <w:szCs w:val="20"/>
+        </w:rPr>
+      </w:pPr>
+      <w:r>
+        <w:rPr>
+          <w:sz w:val="20"/>
+          <w:szCs w:val="20"/>
+          <w:rtl w:val="0"/>
+        </w:rPr>
+        <w:t xml:space="preserve">    `address`</w:t>
+      </w:r>
+    </w:p>
+    <w:p>
+      <w:pPr>
+        <w:rPr>
+          <w:sz w:val="20"/>
+          <w:szCs w:val="20"/>
+        </w:rPr>
+      </w:pPr>
+      <w:r>
+        <w:rPr>
+          <w:sz w:val="20"/>
+          <w:szCs w:val="20"/>
+          <w:rtl w:val="0"/>
+        </w:rPr>
+        <w:t xml:space="preserve">FROM</w:t>
+      </w:r>
+    </w:p>
+    <w:p>
+      <w:pPr>
+        <w:rPr>
+          <w:sz w:val="20"/>
+          <w:szCs w:val="20"/>
+        </w:rPr>
+      </w:pPr>
+      <w:r>
+        <w:rPr>
+          <w:sz w:val="20"/>
+          <w:szCs w:val="20"/>
+          <w:rtl w:val="0"/>
+        </w:rPr>
+        <w:t xml:space="preserve">    `Member`</w:t>
+      </w:r>
+    </w:p>
+    <w:p>
+      <w:pPr>
+        <w:rPr>
+          <w:sz w:val="20"/>
+          <w:szCs w:val="20"/>
+        </w:rPr>
+      </w:pPr>
+      <w:r>
+        <w:rPr>
+          <w:sz w:val="20"/>
+          <w:szCs w:val="20"/>
+          <w:rtl w:val="0"/>
+        </w:rPr>
+        <w:t xml:space="preserve">WHERE</w:t>
+      </w:r>
+    </w:p>
+    <w:p>
+      <w:pPr>
+        <w:rPr>
+          <w:sz w:val="20"/>
+          <w:szCs w:val="20"/>
+        </w:rPr>
+      </w:pPr>
+      <w:r>
+        <w:rPr>
+          <w:sz w:val="20"/>
+          <w:szCs w:val="20"/>
+          <w:rtl w:val="0"/>
+        </w:rPr>
+        <w:t xml:space="preserve">    `memberId` = selectedMemberId</w:t>
       </w:r>
     </w:p>
     <w:p>

</xml_diff>

<commit_message>
Updating documents prior to submission
-SQL Statements that were updated and added
-Completed Sprint 2 Backlog
</commit_message>
<xml_diff>
--- a/sprints/sprint 2/SQL Statements.docx
+++ b/sprints/sprint 2/SQL Statements.docx
@@ -38,12 +38,12 @@
           <wp:inline distB="114300" distT="114300" distL="114300" distR="114300">
             <wp:extent cx="2557463" cy="603845"/>
             <wp:effectExtent b="0" l="0" r="0" t="0"/>
-            <wp:docPr id="4" name="image4.png"/>
+            <wp:docPr id="4" name="image3.png"/>
             <a:graphic>
               <a:graphicData uri="http://schemas.openxmlformats.org/drawingml/2006/picture">
                 <pic:pic>
                   <pic:nvPicPr>
-                    <pic:cNvPr id="0" name="image4.png"/>
+                    <pic:cNvPr id="0" name="image3.png"/>
                     <pic:cNvPicPr preferRelativeResize="0"/>
                   </pic:nvPicPr>
                   <pic:blipFill>
@@ -330,12 +330,12 @@
           <wp:inline distB="114300" distT="114300" distL="114300" distR="114300">
             <wp:extent cx="2528888" cy="584913"/>
             <wp:effectExtent b="0" l="0" r="0" t="0"/>
-            <wp:docPr id="1" name="image5.png"/>
+            <wp:docPr id="1" name="image2.png"/>
             <a:graphic>
               <a:graphicData uri="http://schemas.openxmlformats.org/drawingml/2006/picture">
                 <pic:pic>
                   <pic:nvPicPr>
-                    <pic:cNvPr id="0" name="image5.png"/>
+                    <pic:cNvPr id="0" name="image2.png"/>
                     <pic:cNvPicPr preferRelativeResize="0"/>
                   </pic:nvPicPr>
                   <pic:blipFill>
@@ -426,7 +426,7 @@
           <w:szCs w:val="20"/>
           <w:rtl w:val="0"/>
         </w:rPr>
-        <w:t xml:space="preserve">    p.`category`,</w:t>
+        <w:t xml:space="preserve">    p.`description`,</w:t>
       </w:r>
     </w:p>
     <w:p>
@@ -458,7 +458,7 @@
           <w:szCs w:val="20"/>
           <w:rtl w:val="0"/>
         </w:rPr>
-        <w:t xml:space="preserve">    COUNT(p.`productId`) AS "In Stock"</w:t>
+        <w:t xml:space="preserve">    p.`category`</w:t>
       </w:r>
     </w:p>
     <w:p>
@@ -790,12 +790,12 @@
           <wp:inline distB="114300" distT="114300" distL="114300" distR="114300">
             <wp:extent cx="2881313" cy="304671"/>
             <wp:effectExtent b="0" l="0" r="0" t="0"/>
-            <wp:docPr id="5" name="image6.png"/>
+            <wp:docPr id="5" name="image5.png"/>
             <a:graphic>
               <a:graphicData uri="http://schemas.openxmlformats.org/drawingml/2006/picture">
                 <pic:pic>
                   <pic:nvPicPr>
-                    <pic:cNvPr id="0" name="image6.png"/>
+                    <pic:cNvPr id="0" name="image5.png"/>
                     <pic:cNvPicPr preferRelativeResize="0"/>
                   </pic:nvPicPr>
                   <pic:blipFill>
@@ -1579,12 +1579,12 @@
           <wp:inline distB="114300" distT="114300" distL="114300" distR="114300">
             <wp:extent cx="5133975" cy="366713"/>
             <wp:effectExtent b="0" l="0" r="0" t="0"/>
-            <wp:docPr id="3" name="image2.png"/>
+            <wp:docPr id="3" name="image1.png"/>
             <a:graphic>
               <a:graphicData uri="http://schemas.openxmlformats.org/drawingml/2006/picture">
                 <pic:pic>
                   <pic:nvPicPr>
-                    <pic:cNvPr id="0" name="image2.png"/>
+                    <pic:cNvPr id="0" name="image1.png"/>
                     <pic:cNvPicPr preferRelativeResize="0"/>
                   </pic:nvPicPr>
                   <pic:blipFill>
@@ -1646,12 +1646,12 @@
           <wp:inline distB="114300" distT="114300" distL="114300" distR="114300">
             <wp:extent cx="5129213" cy="361675"/>
             <wp:effectExtent b="0" l="0" r="0" t="0"/>
-            <wp:docPr id="2" name="image1.png"/>
+            <wp:docPr id="2" name="image6.png"/>
             <a:graphic>
               <a:graphicData uri="http://schemas.openxmlformats.org/drawingml/2006/picture">
                 <pic:pic>
                   <pic:nvPicPr>
-                    <pic:cNvPr id="0" name="image1.png"/>
+                    <pic:cNvPr id="0" name="image6.png"/>
                     <pic:cNvPicPr preferRelativeResize="0"/>
                   </pic:nvPicPr>
                   <pic:blipFill>
@@ -1839,12 +1839,12 @@
           <wp:inline distB="114300" distT="114300" distL="114300" distR="114300">
             <wp:extent cx="2077679" cy="328613"/>
             <wp:effectExtent b="0" l="0" r="0" t="0"/>
-            <wp:docPr id="6" name="image3.png"/>
+            <wp:docPr id="6" name="image4.png"/>
             <a:graphic>
               <a:graphicData uri="http://schemas.openxmlformats.org/drawingml/2006/picture">
                 <pic:pic>
                   <pic:nvPicPr>
-                    <pic:cNvPr id="0" name="image3.png"/>
+                    <pic:cNvPr id="0" name="image4.png"/>
                     <pic:cNvPicPr preferRelativeResize="0"/>
                   </pic:nvPicPr>
                   <pic:blipFill>
@@ -2695,6 +2695,589 @@
           <w:rtl w:val="0"/>
         </w:rPr>
         <w:t xml:space="preserve">    `memberId` = selectedMemberId</w:t>
+      </w:r>
+    </w:p>
+    <w:p>
+      <w:pPr>
+        <w:rPr>
+          <w:sz w:val="20"/>
+          <w:szCs w:val="20"/>
+        </w:rPr>
+      </w:pPr>
+      <w:r>
+        <w:rPr>
+          <w:rtl w:val="0"/>
+        </w:rPr>
+      </w:r>
+    </w:p>
+    <w:p>
+      <w:pPr>
+        <w:rPr>
+          <w:b w:val="1"/>
+          <w:sz w:val="20"/>
+          <w:szCs w:val="20"/>
+          <w:u w:val="single"/>
+        </w:rPr>
+      </w:pPr>
+      <w:r>
+        <w:rPr>
+          <w:b w:val="1"/>
+          <w:sz w:val="20"/>
+          <w:szCs w:val="20"/>
+          <w:u w:val="single"/>
+          <w:rtl w:val="0"/>
+        </w:rPr>
+        <w:t xml:space="preserve">Find Available StockID of Product</w:t>
+      </w:r>
+    </w:p>
+    <w:p>
+      <w:pPr>
+        <w:rPr>
+          <w:sz w:val="20"/>
+          <w:szCs w:val="20"/>
+        </w:rPr>
+      </w:pPr>
+      <w:r>
+        <w:rPr>
+          <w:sz w:val="20"/>
+          <w:szCs w:val="20"/>
+          <w:rtl w:val="0"/>
+        </w:rPr>
+        <w:t xml:space="preserve">SELECT</w:t>
+      </w:r>
+    </w:p>
+    <w:p>
+      <w:pPr>
+        <w:rPr>
+          <w:sz w:val="20"/>
+          <w:szCs w:val="20"/>
+        </w:rPr>
+      </w:pPr>
+      <w:r>
+        <w:rPr>
+          <w:sz w:val="20"/>
+          <w:szCs w:val="20"/>
+          <w:rtl w:val="0"/>
+        </w:rPr>
+        <w:t xml:space="preserve">    s.`stockId`</w:t>
+      </w:r>
+    </w:p>
+    <w:p>
+      <w:pPr>
+        <w:rPr>
+          <w:sz w:val="20"/>
+          <w:szCs w:val="20"/>
+        </w:rPr>
+      </w:pPr>
+      <w:r>
+        <w:rPr>
+          <w:sz w:val="20"/>
+          <w:szCs w:val="20"/>
+          <w:rtl w:val="0"/>
+        </w:rPr>
+        <w:t xml:space="preserve">FROM</w:t>
+      </w:r>
+    </w:p>
+    <w:p>
+      <w:pPr>
+        <w:rPr>
+          <w:sz w:val="20"/>
+          <w:szCs w:val="20"/>
+        </w:rPr>
+      </w:pPr>
+      <w:r>
+        <w:rPr>
+          <w:sz w:val="20"/>
+          <w:szCs w:val="20"/>
+          <w:rtl w:val="0"/>
+        </w:rPr>
+        <w:t xml:space="preserve">    `Stock` AS s</w:t>
+      </w:r>
+    </w:p>
+    <w:p>
+      <w:pPr>
+        <w:rPr>
+          <w:sz w:val="20"/>
+          <w:szCs w:val="20"/>
+        </w:rPr>
+      </w:pPr>
+      <w:r>
+        <w:rPr>
+          <w:sz w:val="20"/>
+          <w:szCs w:val="20"/>
+          <w:rtl w:val="0"/>
+        </w:rPr>
+        <w:t xml:space="preserve">INNER JOIN `Product` AS p</w:t>
+      </w:r>
+    </w:p>
+    <w:p>
+      <w:pPr>
+        <w:rPr>
+          <w:sz w:val="20"/>
+          <w:szCs w:val="20"/>
+        </w:rPr>
+      </w:pPr>
+      <w:r>
+        <w:rPr>
+          <w:sz w:val="20"/>
+          <w:szCs w:val="20"/>
+          <w:rtl w:val="0"/>
+        </w:rPr>
+        <w:t xml:space="preserve">ON</w:t>
+      </w:r>
+    </w:p>
+    <w:p>
+      <w:pPr>
+        <w:rPr>
+          <w:sz w:val="20"/>
+          <w:szCs w:val="20"/>
+        </w:rPr>
+      </w:pPr>
+      <w:r>
+        <w:rPr>
+          <w:sz w:val="20"/>
+          <w:szCs w:val="20"/>
+          <w:rtl w:val="0"/>
+        </w:rPr>
+        <w:t xml:space="preserve">    p.`productId` = s.`productId` AND p.`productId` = selectedProductId</w:t>
+      </w:r>
+    </w:p>
+    <w:p>
+      <w:pPr>
+        <w:rPr>
+          <w:sz w:val="20"/>
+          <w:szCs w:val="20"/>
+        </w:rPr>
+      </w:pPr>
+      <w:r>
+        <w:rPr>
+          <w:sz w:val="20"/>
+          <w:szCs w:val="20"/>
+          <w:rtl w:val="0"/>
+        </w:rPr>
+        <w:t xml:space="preserve">WHERE NOT EXISTS</w:t>
+      </w:r>
+    </w:p>
+    <w:p>
+      <w:pPr>
+        <w:rPr>
+          <w:sz w:val="20"/>
+          <w:szCs w:val="20"/>
+        </w:rPr>
+      </w:pPr>
+      <w:r>
+        <w:rPr>
+          <w:sz w:val="20"/>
+          <w:szCs w:val="20"/>
+          <w:rtl w:val="0"/>
+        </w:rPr>
+        <w:t xml:space="preserve">    (</w:t>
+      </w:r>
+    </w:p>
+    <w:p>
+      <w:pPr>
+        <w:rPr>
+          <w:sz w:val="20"/>
+          <w:szCs w:val="20"/>
+        </w:rPr>
+      </w:pPr>
+      <w:r>
+        <w:rPr>
+          <w:sz w:val="20"/>
+          <w:szCs w:val="20"/>
+          <w:rtl w:val="0"/>
+        </w:rPr>
+        <w:t xml:space="preserve">    SELECT</w:t>
+      </w:r>
+    </w:p>
+    <w:p>
+      <w:pPr>
+        <w:rPr>
+          <w:sz w:val="20"/>
+          <w:szCs w:val="20"/>
+        </w:rPr>
+      </w:pPr>
+      <w:r>
+        <w:rPr>
+          <w:sz w:val="20"/>
+          <w:szCs w:val="20"/>
+          <w:rtl w:val="0"/>
+        </w:rPr>
+        <w:t xml:space="preserve">        *</w:t>
+      </w:r>
+    </w:p>
+    <w:p>
+      <w:pPr>
+        <w:rPr>
+          <w:sz w:val="20"/>
+          <w:szCs w:val="20"/>
+        </w:rPr>
+      </w:pPr>
+      <w:r>
+        <w:rPr>
+          <w:sz w:val="20"/>
+          <w:szCs w:val="20"/>
+          <w:rtl w:val="0"/>
+        </w:rPr>
+        <w:t xml:space="preserve">    FROM</w:t>
+      </w:r>
+    </w:p>
+    <w:p>
+      <w:pPr>
+        <w:rPr>
+          <w:sz w:val="20"/>
+          <w:szCs w:val="20"/>
+        </w:rPr>
+      </w:pPr>
+      <w:r>
+        <w:rPr>
+          <w:sz w:val="20"/>
+          <w:szCs w:val="20"/>
+          <w:rtl w:val="0"/>
+        </w:rPr>
+        <w:t xml:space="preserve">        `ItemRental` AS r</w:t>
+      </w:r>
+    </w:p>
+    <w:p>
+      <w:pPr>
+        <w:rPr>
+          <w:sz w:val="20"/>
+          <w:szCs w:val="20"/>
+        </w:rPr>
+      </w:pPr>
+      <w:r>
+        <w:rPr>
+          <w:sz w:val="20"/>
+          <w:szCs w:val="20"/>
+          <w:rtl w:val="0"/>
+        </w:rPr>
+        <w:t xml:space="preserve">    WHERE</w:t>
+      </w:r>
+    </w:p>
+    <w:p>
+      <w:pPr>
+        <w:rPr>
+          <w:sz w:val="20"/>
+          <w:szCs w:val="20"/>
+        </w:rPr>
+      </w:pPr>
+      <w:r>
+        <w:rPr>
+          <w:sz w:val="20"/>
+          <w:szCs w:val="20"/>
+          <w:rtl w:val="0"/>
+        </w:rPr>
+        <w:t xml:space="preserve">        r.`stockId` = s.`stockId` AND(</w:t>
+      </w:r>
+    </w:p>
+    <w:p>
+      <w:pPr>
+        <w:rPr>
+          <w:sz w:val="20"/>
+          <w:szCs w:val="20"/>
+        </w:rPr>
+      </w:pPr>
+      <w:r>
+        <w:rPr>
+          <w:sz w:val="20"/>
+          <w:szCs w:val="20"/>
+          <w:rtl w:val="0"/>
+        </w:rPr>
+        <w:t xml:space="preserve">            `status` = "Rented" OR `status` = "WaitingShipment" OR `status` = "WaitingReturn"</w:t>
+      </w:r>
+    </w:p>
+    <w:p>
+      <w:pPr>
+        <w:rPr>
+          <w:sz w:val="20"/>
+          <w:szCs w:val="20"/>
+        </w:rPr>
+      </w:pPr>
+      <w:r>
+        <w:rPr>
+          <w:sz w:val="20"/>
+          <w:szCs w:val="20"/>
+          <w:rtl w:val="0"/>
+        </w:rPr>
+        <w:t xml:space="preserve">        )</w:t>
+      </w:r>
+    </w:p>
+    <w:p>
+      <w:pPr>
+        <w:rPr>
+          <w:sz w:val="20"/>
+          <w:szCs w:val="20"/>
+        </w:rPr>
+      </w:pPr>
+      <w:r>
+        <w:rPr>
+          <w:sz w:val="20"/>
+          <w:szCs w:val="20"/>
+          <w:rtl w:val="0"/>
+        </w:rPr>
+        <w:t xml:space="preserve">)</w:t>
+      </w:r>
+    </w:p>
+    <w:p>
+      <w:pPr>
+        <w:rPr>
+          <w:sz w:val="20"/>
+          <w:szCs w:val="20"/>
+        </w:rPr>
+      </w:pPr>
+      <w:r>
+        <w:rPr>
+          <w:sz w:val="20"/>
+          <w:szCs w:val="20"/>
+          <w:rtl w:val="0"/>
+        </w:rPr>
+        <w:t xml:space="preserve">LIMIT 1</w:t>
+      </w:r>
+    </w:p>
+    <w:p>
+      <w:pPr>
+        <w:rPr>
+          <w:sz w:val="20"/>
+          <w:szCs w:val="20"/>
+        </w:rPr>
+      </w:pPr>
+      <w:r>
+        <w:rPr>
+          <w:rtl w:val="0"/>
+        </w:rPr>
+      </w:r>
+    </w:p>
+    <w:p>
+      <w:pPr>
+        <w:rPr>
+          <w:b w:val="1"/>
+          <w:sz w:val="20"/>
+          <w:szCs w:val="20"/>
+          <w:u w:val="single"/>
+        </w:rPr>
+      </w:pPr>
+      <w:r>
+        <w:rPr>
+          <w:b w:val="1"/>
+          <w:sz w:val="20"/>
+          <w:szCs w:val="20"/>
+          <w:u w:val="single"/>
+          <w:rtl w:val="0"/>
+        </w:rPr>
+        <w:t xml:space="preserve">Insert Employee</w:t>
+      </w:r>
+    </w:p>
+    <w:p>
+      <w:pPr>
+        <w:rPr>
+          <w:sz w:val="20"/>
+          <w:szCs w:val="20"/>
+        </w:rPr>
+      </w:pPr>
+      <w:r>
+        <w:rPr>
+          <w:sz w:val="20"/>
+          <w:szCs w:val="20"/>
+          <w:rtl w:val="0"/>
+        </w:rPr>
+        <w:t xml:space="preserve">insert into Employee(employeeId, password, isManager, name) </w:t>
+      </w:r>
+    </w:p>
+    <w:p>
+      <w:pPr>
+        <w:rPr>
+          <w:sz w:val="20"/>
+          <w:szCs w:val="20"/>
+        </w:rPr>
+      </w:pPr>
+      <w:r>
+        <w:rPr>
+          <w:sz w:val="20"/>
+          <w:szCs w:val="20"/>
+          <w:rtl w:val="0"/>
+        </w:rPr>
+        <w:t xml:space="preserve">values(id, ENCRYPT(pw, 'whatever'), isMan, epName)</w:t>
+      </w:r>
+    </w:p>
+    <w:p>
+      <w:pPr>
+        <w:rPr>
+          <w:b w:val="1"/>
+          <w:sz w:val="20"/>
+          <w:szCs w:val="20"/>
+          <w:u w:val="single"/>
+        </w:rPr>
+      </w:pPr>
+      <w:r>
+        <w:rPr>
+          <w:b w:val="1"/>
+          <w:sz w:val="20"/>
+          <w:szCs w:val="20"/>
+          <w:u w:val="single"/>
+          <w:rtl w:val="0"/>
+        </w:rPr>
+        <w:t xml:space="preserve">Select Employee By ID and Password</w:t>
+      </w:r>
+    </w:p>
+    <w:p>
+      <w:pPr>
+        <w:rPr>
+          <w:sz w:val="20"/>
+          <w:szCs w:val="20"/>
+        </w:rPr>
+      </w:pPr>
+      <w:r>
+        <w:rPr>
+          <w:sz w:val="20"/>
+          <w:szCs w:val="20"/>
+          <w:rtl w:val="0"/>
+        </w:rPr>
+        <w:t xml:space="preserve">select * from Employee </w:t>
+      </w:r>
+    </w:p>
+    <w:p>
+      <w:pPr>
+        <w:rPr>
+          <w:sz w:val="20"/>
+          <w:szCs w:val="20"/>
+        </w:rPr>
+      </w:pPr>
+      <w:r>
+        <w:rPr>
+          <w:sz w:val="20"/>
+          <w:szCs w:val="20"/>
+          <w:rtl w:val="0"/>
+        </w:rPr>
+        <w:t xml:space="preserve">where Employee.employeeId = id and Employee.password = ENCRYPT(pwd, 'whatever')</w:t>
+      </w:r>
+    </w:p>
+    <w:p>
+      <w:pPr>
+        <w:rPr>
+          <w:sz w:val="20"/>
+          <w:szCs w:val="20"/>
+        </w:rPr>
+      </w:pPr>
+      <w:r>
+        <w:rPr>
+          <w:rtl w:val="0"/>
+        </w:rPr>
+      </w:r>
+    </w:p>
+    <w:p>
+      <w:pPr>
+        <w:rPr>
+          <w:b w:val="1"/>
+          <w:sz w:val="20"/>
+          <w:szCs w:val="20"/>
+          <w:u w:val="single"/>
+        </w:rPr>
+      </w:pPr>
+      <w:r>
+        <w:rPr>
+          <w:b w:val="1"/>
+          <w:sz w:val="20"/>
+          <w:szCs w:val="20"/>
+          <w:u w:val="single"/>
+          <w:rtl w:val="0"/>
+        </w:rPr>
+        <w:t xml:space="preserve">Search Products Type</w:t>
+      </w:r>
+    </w:p>
+    <w:p>
+      <w:pPr>
+        <w:rPr>
+          <w:sz w:val="20"/>
+          <w:szCs w:val="20"/>
+        </w:rPr>
+      </w:pPr>
+      <w:r>
+        <w:rPr>
+          <w:sz w:val="20"/>
+          <w:szCs w:val="20"/>
+          <w:rtl w:val="0"/>
+        </w:rPr>
+        <w:t xml:space="preserve">SELECT</w:t>
+      </w:r>
+    </w:p>
+    <w:p>
+      <w:pPr>
+        <w:rPr>
+          <w:sz w:val="20"/>
+          <w:szCs w:val="20"/>
+        </w:rPr>
+      </w:pPr>
+      <w:r>
+        <w:rPr>
+          <w:sz w:val="20"/>
+          <w:szCs w:val="20"/>
+          <w:rtl w:val="0"/>
+        </w:rPr>
+        <w:t xml:space="preserve">    *</w:t>
+      </w:r>
+    </w:p>
+    <w:p>
+      <w:pPr>
+        <w:rPr>
+          <w:sz w:val="20"/>
+          <w:szCs w:val="20"/>
+        </w:rPr>
+      </w:pPr>
+      <w:r>
+        <w:rPr>
+          <w:sz w:val="20"/>
+          <w:szCs w:val="20"/>
+          <w:rtl w:val="0"/>
+        </w:rPr>
+        <w:t xml:space="preserve">FROM</w:t>
+      </w:r>
+    </w:p>
+    <w:p>
+      <w:pPr>
+        <w:rPr>
+          <w:sz w:val="20"/>
+          <w:szCs w:val="20"/>
+        </w:rPr>
+      </w:pPr>
+      <w:r>
+        <w:rPr>
+          <w:sz w:val="20"/>
+          <w:szCs w:val="20"/>
+          <w:rtl w:val="0"/>
+        </w:rPr>
+        <w:t xml:space="preserve">    `Product`</w:t>
+      </w:r>
+    </w:p>
+    <w:p>
+      <w:pPr>
+        <w:rPr>
+          <w:sz w:val="20"/>
+          <w:szCs w:val="20"/>
+        </w:rPr>
+      </w:pPr>
+      <w:r>
+        <w:rPr>
+          <w:sz w:val="20"/>
+          <w:szCs w:val="20"/>
+          <w:rtl w:val="0"/>
+        </w:rPr>
+        <w:t xml:space="preserve">WHERE</w:t>
+      </w:r>
+    </w:p>
+    <w:p>
+      <w:pPr>
+        <w:rPr>
+          <w:sz w:val="20"/>
+          <w:szCs w:val="20"/>
+        </w:rPr>
+      </w:pPr>
+      <w:r>
+        <w:rPr>
+          <w:sz w:val="20"/>
+          <w:szCs w:val="20"/>
+          <w:rtl w:val="0"/>
+        </w:rPr>
+        <w:t xml:space="preserve">    `type` = typeSearch</w:t>
       </w:r>
     </w:p>
     <w:p>

</xml_diff>